<commit_message>
Erabiltzen ez ziren metodo batzuk borratuak eta memorian orduak gehitutak
</commit_message>
<xml_diff>
--- a/dokumentazioa/Memoria.docx
+++ b/dokumentazioa/Memoria.docx
@@ -3046,6 +3046,65 @@
           </w:p>
         </w:tc>
       </w:tr>
+      <w:tr>
+        <w:tc>
+          <w:tcPr>
+            <w:tcW w:w="2553" w:type="dxa"/>
+          </w:tcPr>
+          <w:p>
+            <w:pPr>
+              <w:jc w:val="center"/>
+              <w:rPr>
+                <w:lang w:val="eu-ES"/>
+              </w:rPr>
+            </w:pPr>
+            <w:r>
+              <w:rPr>
+                <w:lang w:val="eu-ES"/>
+              </w:rPr>
+              <w:t>Ekainaren 3</w:t>
+            </w:r>
+          </w:p>
+        </w:tc>
+        <w:tc>
+          <w:tcPr>
+            <w:tcW w:w="2835" w:type="dxa"/>
+          </w:tcPr>
+          <w:p>
+            <w:pPr>
+              <w:jc w:val="center"/>
+              <w:rPr>
+                <w:lang w:val="eu-ES"/>
+              </w:rPr>
+            </w:pPr>
+            <w:r>
+              <w:rPr>
+                <w:lang w:val="eu-ES"/>
+              </w:rPr>
+              <w:t>9</w:t>
+            </w:r>
+          </w:p>
+        </w:tc>
+        <w:tc>
+          <w:tcPr>
+            <w:tcW w:w="4536" w:type="dxa"/>
+          </w:tcPr>
+          <w:p>
+            <w:pPr>
+              <w:jc w:val="center"/>
+              <w:rPr>
+                <w:lang w:val="eu-ES"/>
+              </w:rPr>
+            </w:pPr>
+            <w:r>
+              <w:rPr>
+                <w:lang w:val="eu-ES"/>
+              </w:rPr>
+              <w:t>Memoria eta aldaketa txiki batzuk</w:t>
+            </w:r>
+          </w:p>
+        </w:tc>
+      </w:tr>
     </w:tbl>
     <w:p>
       <w:pPr>
@@ -3086,8 +3145,6 @@
           <w:lang w:val="eu-ES"/>
         </w:rPr>
       </w:pPr>
-      <w:bookmarkStart w:id="0" w:name="_GoBack"/>
-      <w:bookmarkEnd w:id="0"/>
     </w:p>
     <w:p>
       <w:pPr>
@@ -3107,7 +3164,6 @@
           <w:sz w:val="72"/>
           <w:lang w:val="eu-ES"/>
         </w:rPr>
-        <w:lastRenderedPageBreak/>
         <w:t>Diseinua</w:t>
       </w:r>
     </w:p>
@@ -3266,10 +3322,10 @@
           <wp:anchor distT="0" distB="0" distL="114300" distR="114300" simplePos="0" relativeHeight="251656704" behindDoc="0" locked="0" layoutInCell="1" allowOverlap="1" wp14:anchorId="5541EA30" wp14:editId="5CC208C8">
             <wp:simplePos x="0" y="0"/>
             <wp:positionH relativeFrom="page">
-              <wp:posOffset>700405</wp:posOffset>
+              <wp:posOffset>614680</wp:posOffset>
             </wp:positionH>
             <wp:positionV relativeFrom="paragraph">
-              <wp:posOffset>4265295</wp:posOffset>
+              <wp:posOffset>4095115</wp:posOffset>
             </wp:positionV>
             <wp:extent cx="6557334" cy="3305175"/>
             <wp:effectExtent l="0" t="0" r="0" b="0"/>
@@ -3327,15 +3383,8 @@
           </wp:anchor>
         </w:drawing>
       </w:r>
-    </w:p>
-    <w:p>
-      <w:pPr>
-        <w:pStyle w:val="Sinespaciado"/>
-        <w:rPr>
-          <w:rFonts w:asciiTheme="minorHAnsi" w:hAnsiTheme="minorHAnsi"/>
-          <w:lang w:val="eu-ES"/>
-        </w:rPr>
-      </w:pPr>
+      <w:bookmarkStart w:id="0" w:name="_GoBack"/>
+      <w:bookmarkEnd w:id="0"/>
       <w:r>
         <w:rPr>
           <w:rFonts w:asciiTheme="minorHAnsi" w:hAnsiTheme="minorHAnsi"/>

</xml_diff>